<commit_message>
Senior Project Design Proposal
</commit_message>
<xml_diff>
--- a/Documents/Senior Project Design Proposal ~ Updated as of 10-13-2020.docx
+++ b/Documents/Senior Project Design Proposal ~ Updated as of 10-13-2020.docx
@@ -712,11 +712,9 @@
       <w:r>
         <w:t xml:space="preserve">October 19, 2020 - Finalize the HTML search feature using </w:t>
       </w:r>
-      <w:proofErr w:type="spellStart"/>
-      <w:r>
-        <w:t>Javascript</w:t>
-      </w:r>
-      <w:proofErr w:type="spellEnd"/>
+      <w:r>
+        <w:t>JavaScript</w:t>
+      </w:r>
     </w:p>
     <w:p>
       <w:pPr>

</xml_diff>